<commit_message>
fix error and documentation
</commit_message>
<xml_diff>
--- a/services/lambda/Lambdas.docx
+++ b/services/lambda/Lambdas.docx
@@ -125,12 +125,7 @@
         </w:numPr>
       </w:pPr>
       <w:r>
-        <w:t>400 on invalid parame</w:t>
-      </w:r>
-      <w:bookmarkStart w:id="2" w:name="_GoBack"/>
-      <w:bookmarkEnd w:id="2"/>
-      <w:r>
-        <w:t>ter</w:t>
+        <w:t>400 on invalid parameter</w:t>
       </w:r>
     </w:p>
     <w:p>
@@ -176,10 +171,24 @@
         <w:pStyle w:val="Heading2"/>
         <w:contextualSpacing w:val="0"/>
       </w:pPr>
-      <w:bookmarkStart w:id="3" w:name="_7clul6haffnw" w:colFirst="0" w:colLast="0"/>
+      <w:bookmarkStart w:id="2" w:name="_7clul6haffnw" w:colFirst="0" w:colLast="0"/>
+      <w:bookmarkEnd w:id="2"/>
+      <w:r>
+        <w:t>2. Lambda endpoints</w:t>
+      </w:r>
+    </w:p>
+    <w:p>
+      <w:pPr>
+        <w:pStyle w:val="Heading2"/>
+        <w:numPr>
+          <w:ilvl w:val="0"/>
+          <w:numId w:val="2"/>
+        </w:numPr>
+      </w:pPr>
+      <w:bookmarkStart w:id="3" w:name="_20lxgtllpil5" w:colFirst="0" w:colLast="0"/>
       <w:bookmarkEnd w:id="3"/>
       <w:r>
-        <w:t>2. Lambda endpoints</w:t>
+        <w:t>/reviews</w:t>
       </w:r>
     </w:p>
     <w:p>
@@ -190,10 +199,10 @@
           <w:numId w:val="2"/>
         </w:numPr>
       </w:pPr>
-      <w:bookmarkStart w:id="4" w:name="_20lxgtllpil5" w:colFirst="0" w:colLast="0"/>
+      <w:bookmarkStart w:id="4" w:name="_jzkqelqj2vh7" w:colFirst="0" w:colLast="0"/>
       <w:bookmarkEnd w:id="4"/>
       <w:r>
-        <w:t>/reviews</w:t>
+        <w:t>/search</w:t>
       </w:r>
     </w:p>
     <w:p>
@@ -204,10 +213,10 @@
           <w:numId w:val="2"/>
         </w:numPr>
       </w:pPr>
-      <w:bookmarkStart w:id="5" w:name="_jzkqelqj2vh7" w:colFirst="0" w:colLast="0"/>
+      <w:bookmarkStart w:id="5" w:name="_ecyeu8ty5tx9" w:colFirst="0" w:colLast="0"/>
       <w:bookmarkEnd w:id="5"/>
       <w:r>
-        <w:t>/search</w:t>
+        <w:t>/restaurant</w:t>
       </w:r>
     </w:p>
     <w:p>
@@ -218,10 +227,10 @@
           <w:numId w:val="2"/>
         </w:numPr>
       </w:pPr>
-      <w:bookmarkStart w:id="6" w:name="_ecyeu8ty5tx9" w:colFirst="0" w:colLast="0"/>
+      <w:bookmarkStart w:id="6" w:name="_27wsqibfs462" w:colFirst="0" w:colLast="0"/>
       <w:bookmarkEnd w:id="6"/>
       <w:r>
-        <w:t>/restaurant</w:t>
+        <w:t>/landing</w:t>
       </w:r>
     </w:p>
     <w:p>
@@ -232,22 +241,8 @@
           <w:numId w:val="2"/>
         </w:numPr>
       </w:pPr>
-      <w:bookmarkStart w:id="7" w:name="_27wsqibfs462" w:colFirst="0" w:colLast="0"/>
+      <w:bookmarkStart w:id="7" w:name="_huh1lpqnoqwa" w:colFirst="0" w:colLast="0"/>
       <w:bookmarkEnd w:id="7"/>
-      <w:r>
-        <w:t>/landing</w:t>
-      </w:r>
-    </w:p>
-    <w:p>
-      <w:pPr>
-        <w:pStyle w:val="Heading2"/>
-        <w:numPr>
-          <w:ilvl w:val="0"/>
-          <w:numId w:val="2"/>
-        </w:numPr>
-      </w:pPr>
-      <w:bookmarkStart w:id="8" w:name="_huh1lpqnoqwa" w:colFirst="0" w:colLast="0"/>
-      <w:bookmarkEnd w:id="8"/>
       <w:r>
         <w:t>/profile</w:t>
       </w:r>
@@ -584,8 +579,8 @@
           <w:numId w:val="2"/>
         </w:numPr>
       </w:pPr>
-      <w:bookmarkStart w:id="9" w:name="_oujvkoyqjbny" w:colFirst="0" w:colLast="0"/>
-      <w:bookmarkEnd w:id="9"/>
+      <w:bookmarkStart w:id="8" w:name="_oujvkoyqjbny" w:colFirst="0" w:colLast="0"/>
+      <w:bookmarkEnd w:id="8"/>
       <w:r>
         <w:t>/profile/edit</w:t>
       </w:r>
@@ -625,10 +620,7 @@
         </w:numPr>
       </w:pPr>
       <w:r>
-        <w:t>userna</w:t>
-      </w:r>
-      <w:r>
-        <w:t>me:</w:t>
+        <w:t>username:</w:t>
       </w:r>
     </w:p>
     <w:p>
@@ -1055,10 +1047,157 @@
           <w:numId w:val="2"/>
         </w:numPr>
       </w:pPr>
-      <w:bookmarkStart w:id="10" w:name="_at0oosb1te2w" w:colFirst="0" w:colLast="0"/>
+      <w:bookmarkStart w:id="9" w:name="_at0oosb1te2w" w:colFirst="0" w:colLast="0"/>
+      <w:bookmarkEnd w:id="9"/>
+      <w:r>
+        <w:t>/user/create</w:t>
+      </w:r>
+    </w:p>
+    <w:p>
+      <w:pPr>
+        <w:numPr>
+          <w:ilvl w:val="1"/>
+          <w:numId w:val="2"/>
+        </w:numPr>
+      </w:pPr>
+      <w:r>
+        <w:t xml:space="preserve">Lambda: </w:t>
+      </w:r>
+      <w:proofErr w:type="spellStart"/>
+      <w:r>
+        <w:t>createUserLambda</w:t>
+      </w:r>
+      <w:proofErr w:type="spellEnd"/>
+    </w:p>
+    <w:p>
+      <w:pPr>
+        <w:numPr>
+          <w:ilvl w:val="1"/>
+          <w:numId w:val="2"/>
+        </w:numPr>
+      </w:pPr>
+      <w:r>
+        <w:t>Inputs:</w:t>
+      </w:r>
+    </w:p>
+    <w:p>
+      <w:pPr>
+        <w:numPr>
+          <w:ilvl w:val="2"/>
+          <w:numId w:val="2"/>
+        </w:numPr>
+      </w:pPr>
+      <w:r>
+        <w:t>username</w:t>
+      </w:r>
+    </w:p>
+    <w:p>
+      <w:pPr>
+        <w:numPr>
+          <w:ilvl w:val="3"/>
+          <w:numId w:val="2"/>
+        </w:numPr>
+      </w:pPr>
+      <w:r>
+        <w:t>not empty</w:t>
+      </w:r>
+    </w:p>
+    <w:p>
+      <w:pPr>
+        <w:numPr>
+          <w:ilvl w:val="2"/>
+          <w:numId w:val="2"/>
+        </w:numPr>
+      </w:pPr>
+      <w:proofErr w:type="spellStart"/>
+      <w:r>
+        <w:t>cognito_sub</w:t>
+      </w:r>
+      <w:proofErr w:type="spellEnd"/>
+    </w:p>
+    <w:p>
+      <w:pPr>
+        <w:numPr>
+          <w:ilvl w:val="3"/>
+          <w:numId w:val="2"/>
+        </w:numPr>
+      </w:pPr>
+      <w:r>
+        <w:t>not empty</w:t>
+      </w:r>
+    </w:p>
+    <w:p>
+      <w:pPr>
+        <w:numPr>
+          <w:ilvl w:val="2"/>
+          <w:numId w:val="2"/>
+        </w:numPr>
+      </w:pPr>
+      <w:r>
+        <w:t>email</w:t>
+      </w:r>
+    </w:p>
+    <w:p>
+      <w:pPr>
+        <w:numPr>
+          <w:ilvl w:val="3"/>
+          <w:numId w:val="2"/>
+        </w:numPr>
+      </w:pPr>
+      <w:r>
+        <w:t>not empty</w:t>
+      </w:r>
+    </w:p>
+    <w:p>
+      <w:pPr>
+        <w:numPr>
+          <w:ilvl w:val="2"/>
+          <w:numId w:val="2"/>
+        </w:numPr>
+      </w:pPr>
+      <w:r>
+        <w:t>language</w:t>
+      </w:r>
+    </w:p>
+    <w:p>
+      <w:pPr>
+        <w:numPr>
+          <w:ilvl w:val="1"/>
+          <w:numId w:val="2"/>
+        </w:numPr>
+      </w:pPr>
+      <w:r>
+        <w:t>Returns:</w:t>
+      </w:r>
+    </w:p>
+    <w:p>
+      <w:pPr>
+        <w:numPr>
+          <w:ilvl w:val="2"/>
+          <w:numId w:val="2"/>
+        </w:numPr>
+      </w:pPr>
+      <w:proofErr w:type="gramStart"/>
+      <w:r>
+        <w:t>message :</w:t>
+      </w:r>
+      <w:proofErr w:type="gramEnd"/>
+      <w:r>
+        <w:t xml:space="preserve">  Operation completed successfully</w:t>
+      </w:r>
+    </w:p>
+    <w:p>
+      <w:pPr>
+        <w:pStyle w:val="Heading2"/>
+        <w:numPr>
+          <w:ilvl w:val="0"/>
+          <w:numId w:val="2"/>
+        </w:numPr>
+      </w:pPr>
+      <w:bookmarkStart w:id="10" w:name="_umma1apmkzdq" w:colFirst="0" w:colLast="0"/>
       <w:bookmarkEnd w:id="10"/>
       <w:r>
-        <w:t>/user/create</w:t>
+        <w:t>/user/delete</w:t>
       </w:r>
     </w:p>
     <w:p>
@@ -1073,7 +1212,7 @@
       </w:r>
       <w:proofErr w:type="spellStart"/>
       <w:r>
-        <w:t>createUserLambda</w:t>
+        <w:t>deleteUserLambda</w:t>
       </w:r>
       <w:proofErr w:type="spellEnd"/>
     </w:p>
@@ -1096,76 +1235,80 @@
         </w:numPr>
       </w:pPr>
       <w:r>
-        <w:t>username</w:t>
-      </w:r>
-    </w:p>
-    <w:p>
-      <w:pPr>
-        <w:numPr>
-          <w:ilvl w:val="3"/>
-          <w:numId w:val="2"/>
-        </w:numPr>
-      </w:pPr>
-      <w:r>
-        <w:t>not empty</w:t>
-      </w:r>
-    </w:p>
-    <w:p>
-      <w:pPr>
-        <w:numPr>
-          <w:ilvl w:val="2"/>
-          <w:numId w:val="2"/>
-        </w:numPr>
-      </w:pPr>
+        <w:t>reviews</w:t>
+      </w:r>
+    </w:p>
+    <w:p>
+      <w:pPr>
+        <w:numPr>
+          <w:ilvl w:val="3"/>
+          <w:numId w:val="2"/>
+        </w:numPr>
+      </w:pPr>
+      <w:proofErr w:type="spellStart"/>
+      <w:r>
+        <w:t>boolean</w:t>
+      </w:r>
+      <w:proofErr w:type="spellEnd"/>
+    </w:p>
+    <w:p>
+      <w:pPr>
+        <w:numPr>
+          <w:ilvl w:val="3"/>
+          <w:numId w:val="2"/>
+        </w:numPr>
+      </w:pPr>
+      <w:r>
+        <w:t>true deletes own reviews</w:t>
+      </w:r>
+    </w:p>
+    <w:p>
+      <w:pPr>
+        <w:numPr>
+          <w:ilvl w:val="2"/>
+          <w:numId w:val="2"/>
+        </w:numPr>
+      </w:pPr>
+      <w:r>
+        <w:t>permanent</w:t>
+      </w:r>
+    </w:p>
+    <w:p>
+      <w:pPr>
+        <w:numPr>
+          <w:ilvl w:val="3"/>
+          <w:numId w:val="2"/>
+        </w:numPr>
+      </w:pPr>
+      <w:proofErr w:type="spellStart"/>
+      <w:r>
+        <w:t>boolean</w:t>
+      </w:r>
+      <w:proofErr w:type="spellEnd"/>
+    </w:p>
+    <w:p>
+      <w:pPr>
+        <w:numPr>
+          <w:ilvl w:val="3"/>
+          <w:numId w:val="2"/>
+        </w:numPr>
+      </w:pPr>
+      <w:r>
+        <w:t xml:space="preserve">true clears email, username and </w:t>
+      </w:r>
       <w:proofErr w:type="spellStart"/>
       <w:r>
         <w:t>cognito_sub</w:t>
       </w:r>
       <w:proofErr w:type="spellEnd"/>
-    </w:p>
-    <w:p>
-      <w:pPr>
-        <w:numPr>
-          <w:ilvl w:val="3"/>
-          <w:numId w:val="2"/>
-        </w:numPr>
-      </w:pPr>
-      <w:r>
-        <w:t>not empty</w:t>
-      </w:r>
-    </w:p>
-    <w:p>
-      <w:pPr>
-        <w:numPr>
-          <w:ilvl w:val="2"/>
-          <w:numId w:val="2"/>
-        </w:numPr>
-      </w:pPr>
-      <w:r>
-        <w:t>email</w:t>
-      </w:r>
-    </w:p>
-    <w:p>
-      <w:pPr>
-        <w:numPr>
-          <w:ilvl w:val="3"/>
-          <w:numId w:val="2"/>
-        </w:numPr>
-      </w:pPr>
-      <w:r>
-        <w:t>not empty</w:t>
-      </w:r>
-    </w:p>
-    <w:p>
-      <w:pPr>
-        <w:numPr>
-          <w:ilvl w:val="2"/>
-          <w:numId w:val="2"/>
-        </w:numPr>
-      </w:pPr>
-      <w:r>
-        <w:t>language</w:t>
-      </w:r>
+      <w:r>
+        <w:t xml:space="preserve"> from </w:t>
+      </w:r>
+      <w:proofErr w:type="spellStart"/>
+      <w:r>
+        <w:t>db</w:t>
+      </w:r>
+      <w:proofErr w:type="spellEnd"/>
     </w:p>
     <w:p>
       <w:pPr>
@@ -1191,7 +1334,7 @@
       </w:r>
       <w:proofErr w:type="gramEnd"/>
       <w:r>
-        <w:t xml:space="preserve">  Operation completed successfully</w:t>
+        <w:t xml:space="preserve"> User removed successfully</w:t>
       </w:r>
     </w:p>
     <w:p>
@@ -1202,11 +1345,16 @@
           <w:numId w:val="2"/>
         </w:numPr>
       </w:pPr>
-      <w:bookmarkStart w:id="11" w:name="_umma1apmkzdq" w:colFirst="0" w:colLast="0"/>
+      <w:bookmarkStart w:id="11" w:name="_9d904ykqoovm" w:colFirst="0" w:colLast="0"/>
       <w:bookmarkEnd w:id="11"/>
       <w:r>
-        <w:t>/user/delete</w:t>
-      </w:r>
+        <w:t>/</w:t>
+      </w:r>
+      <w:proofErr w:type="spellStart"/>
+      <w:r>
+        <w:t>ownReviews</w:t>
+      </w:r>
+      <w:proofErr w:type="spellEnd"/>
     </w:p>
     <w:p>
       <w:pPr>
@@ -1220,7 +1368,7 @@
       </w:r>
       <w:proofErr w:type="spellStart"/>
       <w:r>
-        <w:t>deleteUserLambda</w:t>
+        <w:t>getOwnReviewsLambda</w:t>
       </w:r>
       <w:proofErr w:type="spellEnd"/>
     </w:p>
@@ -1243,83 +1391,66 @@
         </w:numPr>
       </w:pPr>
       <w:r>
-        <w:t>re</w:t>
-      </w:r>
-      <w:r>
-        <w:t>views</w:t>
-      </w:r>
-    </w:p>
-    <w:p>
-      <w:pPr>
-        <w:numPr>
-          <w:ilvl w:val="3"/>
-          <w:numId w:val="2"/>
-        </w:numPr>
-      </w:pPr>
-      <w:proofErr w:type="spellStart"/>
-      <w:r>
-        <w:t>boolean</w:t>
-      </w:r>
-      <w:proofErr w:type="spellEnd"/>
-    </w:p>
-    <w:p>
-      <w:pPr>
-        <w:numPr>
-          <w:ilvl w:val="3"/>
-          <w:numId w:val="2"/>
-        </w:numPr>
-      </w:pPr>
-      <w:r>
-        <w:t>true deletes own reviews</w:t>
-      </w:r>
-    </w:p>
-    <w:p>
-      <w:pPr>
-        <w:numPr>
-          <w:ilvl w:val="2"/>
-          <w:numId w:val="2"/>
-        </w:numPr>
-      </w:pPr>
-      <w:r>
-        <w:t>permanent</w:t>
-      </w:r>
-    </w:p>
-    <w:p>
-      <w:pPr>
-        <w:numPr>
-          <w:ilvl w:val="3"/>
-          <w:numId w:val="2"/>
-        </w:numPr>
-      </w:pPr>
-      <w:proofErr w:type="spellStart"/>
-      <w:r>
-        <w:t>boolean</w:t>
-      </w:r>
-      <w:proofErr w:type="spellEnd"/>
-    </w:p>
-    <w:p>
-      <w:pPr>
-        <w:numPr>
-          <w:ilvl w:val="3"/>
-          <w:numId w:val="2"/>
-        </w:numPr>
-      </w:pPr>
-      <w:r>
-        <w:t xml:space="preserve">true clears email, username and </w:t>
-      </w:r>
-      <w:proofErr w:type="spellStart"/>
-      <w:r>
-        <w:t>cognito_sub</w:t>
-      </w:r>
-      <w:proofErr w:type="spellEnd"/>
-      <w:r>
-        <w:t xml:space="preserve"> from </w:t>
-      </w:r>
-      <w:proofErr w:type="spellStart"/>
-      <w:r>
-        <w:t>db</w:t>
-      </w:r>
-      <w:proofErr w:type="spellEnd"/>
+        <w:t>offset</w:t>
+      </w:r>
+    </w:p>
+    <w:p>
+      <w:pPr>
+        <w:numPr>
+          <w:ilvl w:val="3"/>
+          <w:numId w:val="2"/>
+        </w:numPr>
+      </w:pPr>
+      <w:r>
+        <w:t>defaults to 0</w:t>
+      </w:r>
+    </w:p>
+    <w:p>
+      <w:pPr>
+        <w:numPr>
+          <w:ilvl w:val="2"/>
+          <w:numId w:val="2"/>
+        </w:numPr>
+      </w:pPr>
+      <w:r>
+        <w:t>limit</w:t>
+      </w:r>
+    </w:p>
+    <w:p>
+      <w:pPr>
+        <w:numPr>
+          <w:ilvl w:val="3"/>
+          <w:numId w:val="2"/>
+        </w:numPr>
+      </w:pPr>
+      <w:r>
+        <w:t>defaults to 10</w:t>
+      </w:r>
+    </w:p>
+    <w:p>
+      <w:pPr>
+        <w:numPr>
+          <w:ilvl w:val="2"/>
+          <w:numId w:val="2"/>
+        </w:numPr>
+      </w:pPr>
+      <w:r>
+        <w:t>status</w:t>
+      </w:r>
+    </w:p>
+    <w:p>
+      <w:pPr>
+        <w:numPr>
+          <w:ilvl w:val="3"/>
+          <w:numId w:val="2"/>
+        </w:numPr>
+      </w:pPr>
+      <w:r>
+        <w:t xml:space="preserve">unset, </w:t>
+      </w:r>
+      <w:r>
+        <w:t>0, 1 or 2</w:t>
+      </w:r>
     </w:p>
     <w:p>
       <w:pPr>
@@ -1339,93 +1470,25 @@
           <w:numId w:val="2"/>
         </w:numPr>
       </w:pPr>
-      <w:proofErr w:type="gramStart"/>
-      <w:r>
-        <w:t>message :</w:t>
-      </w:r>
-      <w:proofErr w:type="gramEnd"/>
-      <w:r>
-        <w:t xml:space="preserve"> User removed successfully</w:t>
-      </w:r>
-    </w:p>
-    <w:p>
-      <w:pPr>
-        <w:pStyle w:val="Heading2"/>
-        <w:numPr>
-          <w:ilvl w:val="0"/>
-          <w:numId w:val="2"/>
-        </w:numPr>
-      </w:pPr>
-      <w:bookmarkStart w:id="12" w:name="_9d904ykqoovm" w:colFirst="0" w:colLast="0"/>
+      <w:proofErr w:type="spellStart"/>
+      <w:r>
+        <w:lastRenderedPageBreak/>
+        <w:t>review_id</w:t>
+      </w:r>
+      <w:proofErr w:type="spellEnd"/>
+    </w:p>
+    <w:p>
+      <w:pPr>
+        <w:numPr>
+          <w:ilvl w:val="2"/>
+          <w:numId w:val="2"/>
+        </w:numPr>
+      </w:pPr>
+      <w:r>
+        <w:t>status</w:t>
+      </w:r>
+      <w:bookmarkStart w:id="12" w:name="_GoBack"/>
       <w:bookmarkEnd w:id="12"/>
-      <w:r>
-        <w:t>/</w:t>
-      </w:r>
-      <w:proofErr w:type="spellStart"/>
-      <w:r>
-        <w:t>ownReviews</w:t>
-      </w:r>
-      <w:proofErr w:type="spellEnd"/>
-    </w:p>
-    <w:p>
-      <w:pPr>
-        <w:numPr>
-          <w:ilvl w:val="1"/>
-          <w:numId w:val="2"/>
-        </w:numPr>
-      </w:pPr>
-      <w:r>
-        <w:t xml:space="preserve">Lambda: </w:t>
-      </w:r>
-      <w:proofErr w:type="spellStart"/>
-      <w:r>
-        <w:t>getOwnReviewsLambda</w:t>
-      </w:r>
-      <w:proofErr w:type="spellEnd"/>
-    </w:p>
-    <w:p>
-      <w:pPr>
-        <w:numPr>
-          <w:ilvl w:val="1"/>
-          <w:numId w:val="2"/>
-        </w:numPr>
-      </w:pPr>
-      <w:r>
-        <w:t>Inputs:</w:t>
-      </w:r>
-    </w:p>
-    <w:p>
-      <w:pPr>
-        <w:numPr>
-          <w:ilvl w:val="2"/>
-          <w:numId w:val="2"/>
-        </w:numPr>
-      </w:pPr>
-      <w:r>
-        <w:t>status</w:t>
-      </w:r>
-    </w:p>
-    <w:p>
-      <w:pPr>
-        <w:numPr>
-          <w:ilvl w:val="3"/>
-          <w:numId w:val="2"/>
-        </w:numPr>
-      </w:pPr>
-      <w:r>
-        <w:t>0, 1 or 2</w:t>
-      </w:r>
-    </w:p>
-    <w:p>
-      <w:pPr>
-        <w:numPr>
-          <w:ilvl w:val="1"/>
-          <w:numId w:val="2"/>
-        </w:numPr>
-      </w:pPr>
-      <w:r>
-        <w:t>Returns:</w:t>
-      </w:r>
     </w:p>
     <w:p>
       <w:pPr>
@@ -1482,7 +1545,6 @@
       </w:pPr>
       <w:proofErr w:type="spellStart"/>
       <w:r>
-        <w:lastRenderedPageBreak/>
         <w:t>image_url</w:t>
       </w:r>
       <w:proofErr w:type="spellEnd"/>
@@ -1630,10 +1692,7 @@
         </w:numPr>
       </w:pPr>
       <w:r>
-        <w:t>rejected (</w:t>
-      </w:r>
-      <w:r>
-        <w:t>date) (if status = 2)</w:t>
+        <w:t>rejected (date) (if status = 2)</w:t>
       </w:r>
     </w:p>
     <w:p>
@@ -1940,6 +1999,7 @@
         </w:numPr>
       </w:pPr>
       <w:r>
+        <w:lastRenderedPageBreak/>
         <w:t>Returns:</w:t>
       </w:r>
     </w:p>
@@ -2005,7 +2065,6 @@
         </w:numPr>
       </w:pPr>
       <w:r>
-        <w:lastRenderedPageBreak/>
         <w:t>Inputs:</w:t>
       </w:r>
     </w:p>
@@ -2359,10 +2418,7 @@
         </w:numPr>
       </w:pPr>
       <w:r>
-        <w:t>must match one i</w:t>
-      </w:r>
-      <w:r>
-        <w:t xml:space="preserve">n </w:t>
+        <w:t xml:space="preserve">must match one in </w:t>
       </w:r>
       <w:proofErr w:type="spellStart"/>
       <w:r>
@@ -2424,6 +2480,7 @@
         </w:numPr>
       </w:pPr>
       <w:r>
+        <w:lastRenderedPageBreak/>
         <w:t>name</w:t>
       </w:r>
     </w:p>
@@ -2476,7 +2533,6 @@
         </w:numPr>
       </w:pPr>
       <w:r>
-        <w:lastRenderedPageBreak/>
         <w:t>language</w:t>
       </w:r>
     </w:p>

</xml_diff>

<commit_message>
Registration: call our backend
</commit_message>
<xml_diff>
--- a/services/lambda/Lambdas.docx
+++ b/services/lambda/Lambdas.docx
@@ -1348,13 +1348,16 @@
       <w:bookmarkStart w:id="11" w:name="_9d904ykqoovm" w:colFirst="0" w:colLast="0"/>
       <w:bookmarkEnd w:id="11"/>
       <w:r>
-        <w:t>/</w:t>
-      </w:r>
-      <w:proofErr w:type="spellStart"/>
-      <w:r>
-        <w:t>ownReviews</w:t>
-      </w:r>
-      <w:proofErr w:type="spellEnd"/>
+        <w:t>/user/</w:t>
+      </w:r>
+      <w:proofErr w:type="spellStart"/>
+      <w:r>
+        <w:t>getByCognito</w:t>
+      </w:r>
+      <w:proofErr w:type="spellEnd"/>
+      <w:r>
+        <w:t xml:space="preserve"> </w:t>
+      </w:r>
     </w:p>
     <w:p>
       <w:pPr>
@@ -1368,7 +1371,7 @@
       </w:r>
       <w:proofErr w:type="spellStart"/>
       <w:r>
-        <w:t>getOwnReviewsLambda</w:t>
+        <w:t>getUserByCognitoLambda</w:t>
       </w:r>
       <w:proofErr w:type="spellEnd"/>
     </w:p>
@@ -1390,102 +1393,21 @@
           <w:numId w:val="2"/>
         </w:numPr>
       </w:pPr>
-      <w:r>
-        <w:t>offset</w:t>
-      </w:r>
-    </w:p>
-    <w:p>
-      <w:pPr>
-        <w:numPr>
-          <w:ilvl w:val="3"/>
-          <w:numId w:val="2"/>
-        </w:numPr>
-      </w:pPr>
-      <w:r>
-        <w:t>defaults to 0</w:t>
-      </w:r>
-    </w:p>
-    <w:p>
-      <w:pPr>
-        <w:numPr>
-          <w:ilvl w:val="2"/>
-          <w:numId w:val="2"/>
-        </w:numPr>
-      </w:pPr>
-      <w:r>
-        <w:t>limit</w:t>
-      </w:r>
-    </w:p>
-    <w:p>
-      <w:pPr>
-        <w:numPr>
-          <w:ilvl w:val="3"/>
-          <w:numId w:val="2"/>
-        </w:numPr>
-      </w:pPr>
-      <w:r>
-        <w:t>defaults to 10</w:t>
-      </w:r>
-    </w:p>
-    <w:p>
-      <w:pPr>
-        <w:numPr>
-          <w:ilvl w:val="2"/>
-          <w:numId w:val="2"/>
-        </w:numPr>
-      </w:pPr>
-      <w:r>
-        <w:t>status</w:t>
-      </w:r>
-    </w:p>
-    <w:p>
-      <w:pPr>
-        <w:numPr>
-          <w:ilvl w:val="3"/>
-          <w:numId w:val="2"/>
-        </w:numPr>
-      </w:pPr>
-      <w:r>
-        <w:t xml:space="preserve">unset, </w:t>
-      </w:r>
-      <w:r>
-        <w:t>0, 1 or 2</w:t>
-      </w:r>
-    </w:p>
-    <w:p>
-      <w:pPr>
-        <w:numPr>
-          <w:ilvl w:val="1"/>
-          <w:numId w:val="2"/>
-        </w:numPr>
-      </w:pPr>
-      <w:r>
-        <w:t>Returns:</w:t>
-      </w:r>
-    </w:p>
-    <w:p>
-      <w:pPr>
-        <w:numPr>
-          <w:ilvl w:val="2"/>
-          <w:numId w:val="2"/>
-        </w:numPr>
-      </w:pPr>
-      <w:proofErr w:type="spellStart"/>
-      <w:r>
-        <w:lastRenderedPageBreak/>
-        <w:t>review_count</w:t>
-      </w:r>
-      <w:proofErr w:type="spellEnd"/>
-    </w:p>
-    <w:p>
-      <w:pPr>
-        <w:numPr>
-          <w:ilvl w:val="2"/>
-          <w:numId w:val="2"/>
-        </w:numPr>
-      </w:pPr>
-      <w:r>
-        <w:t>reviews</w:t>
+      <w:proofErr w:type="spellStart"/>
+      <w:r>
+        <w:t>cognito_sub</w:t>
+      </w:r>
+      <w:proofErr w:type="spellEnd"/>
+    </w:p>
+    <w:p>
+      <w:pPr>
+        <w:numPr>
+          <w:ilvl w:val="3"/>
+          <w:numId w:val="2"/>
+        </w:numPr>
+      </w:pPr>
+      <w:r>
+        <w:t>string</w:t>
       </w:r>
       <w:bookmarkStart w:id="12" w:name="_GoBack"/>
       <w:bookmarkEnd w:id="12"/>
@@ -1493,6 +1415,180 @@
     <w:p>
       <w:pPr>
         <w:numPr>
+          <w:ilvl w:val="1"/>
+          <w:numId w:val="2"/>
+        </w:numPr>
+      </w:pPr>
+      <w:r>
+        <w:t>Returns:</w:t>
+      </w:r>
+    </w:p>
+    <w:p>
+      <w:pPr>
+        <w:numPr>
+          <w:ilvl w:val="2"/>
+          <w:numId w:val="2"/>
+        </w:numPr>
+      </w:pPr>
+      <w:proofErr w:type="spellStart"/>
+      <w:r>
+        <w:t>user_id</w:t>
+      </w:r>
+      <w:proofErr w:type="spellEnd"/>
+    </w:p>
+    <w:p/>
+    <w:p>
+      <w:pPr>
+        <w:pStyle w:val="Heading2"/>
+        <w:numPr>
+          <w:ilvl w:val="0"/>
+          <w:numId w:val="2"/>
+        </w:numPr>
+      </w:pPr>
+      <w:r>
+        <w:lastRenderedPageBreak/>
+        <w:t>/</w:t>
+      </w:r>
+      <w:proofErr w:type="spellStart"/>
+      <w:r>
+        <w:t>ownReviews</w:t>
+      </w:r>
+      <w:proofErr w:type="spellEnd"/>
+    </w:p>
+    <w:p>
+      <w:pPr>
+        <w:numPr>
+          <w:ilvl w:val="1"/>
+          <w:numId w:val="2"/>
+        </w:numPr>
+      </w:pPr>
+      <w:r>
+        <w:t xml:space="preserve">Lambda: </w:t>
+      </w:r>
+      <w:proofErr w:type="spellStart"/>
+      <w:r>
+        <w:t>getOwnReviewsLambda</w:t>
+      </w:r>
+      <w:proofErr w:type="spellEnd"/>
+    </w:p>
+    <w:p>
+      <w:pPr>
+        <w:numPr>
+          <w:ilvl w:val="1"/>
+          <w:numId w:val="2"/>
+        </w:numPr>
+      </w:pPr>
+      <w:r>
+        <w:t>Inputs:</w:t>
+      </w:r>
+    </w:p>
+    <w:p>
+      <w:pPr>
+        <w:numPr>
+          <w:ilvl w:val="2"/>
+          <w:numId w:val="2"/>
+        </w:numPr>
+      </w:pPr>
+      <w:r>
+        <w:t>offset</w:t>
+      </w:r>
+    </w:p>
+    <w:p>
+      <w:pPr>
+        <w:numPr>
+          <w:ilvl w:val="3"/>
+          <w:numId w:val="2"/>
+        </w:numPr>
+      </w:pPr>
+      <w:r>
+        <w:t>defaults to 0</w:t>
+      </w:r>
+    </w:p>
+    <w:p>
+      <w:pPr>
+        <w:numPr>
+          <w:ilvl w:val="2"/>
+          <w:numId w:val="2"/>
+        </w:numPr>
+      </w:pPr>
+      <w:r>
+        <w:t>limit</w:t>
+      </w:r>
+    </w:p>
+    <w:p>
+      <w:pPr>
+        <w:numPr>
+          <w:ilvl w:val="3"/>
+          <w:numId w:val="2"/>
+        </w:numPr>
+      </w:pPr>
+      <w:r>
+        <w:t>defaults to 10</w:t>
+      </w:r>
+    </w:p>
+    <w:p>
+      <w:pPr>
+        <w:numPr>
+          <w:ilvl w:val="2"/>
+          <w:numId w:val="2"/>
+        </w:numPr>
+      </w:pPr>
+      <w:r>
+        <w:t>status</w:t>
+      </w:r>
+    </w:p>
+    <w:p>
+      <w:pPr>
+        <w:numPr>
+          <w:ilvl w:val="3"/>
+          <w:numId w:val="2"/>
+        </w:numPr>
+      </w:pPr>
+      <w:r>
+        <w:t xml:space="preserve">unset, </w:t>
+      </w:r>
+      <w:r>
+        <w:t>0, 1 or 2</w:t>
+      </w:r>
+    </w:p>
+    <w:p>
+      <w:pPr>
+        <w:numPr>
+          <w:ilvl w:val="1"/>
+          <w:numId w:val="2"/>
+        </w:numPr>
+      </w:pPr>
+      <w:r>
+        <w:t>Returns:</w:t>
+      </w:r>
+    </w:p>
+    <w:p>
+      <w:pPr>
+        <w:numPr>
+          <w:ilvl w:val="2"/>
+          <w:numId w:val="2"/>
+        </w:numPr>
+      </w:pPr>
+      <w:proofErr w:type="spellStart"/>
+      <w:r>
+        <w:t>review_count</w:t>
+      </w:r>
+      <w:proofErr w:type="spellEnd"/>
+    </w:p>
+    <w:p>
+      <w:pPr>
+        <w:numPr>
+          <w:ilvl w:val="2"/>
+          <w:numId w:val="2"/>
+        </w:numPr>
+      </w:pPr>
+      <w:r>
+        <w:t>reviews</w:t>
+      </w:r>
+    </w:p>
+    <w:p>
+      <w:pPr>
+        <w:numPr>
           <w:ilvl w:val="3"/>
           <w:numId w:val="2"/>
         </w:numPr>
@@ -1869,6 +1965,7 @@
         </w:numPr>
       </w:pPr>
       <w:r>
+        <w:lastRenderedPageBreak/>
         <w:t>whatever</w:t>
       </w:r>
     </w:p>
@@ -2004,7 +2101,6 @@
         </w:numPr>
       </w:pPr>
       <w:r>
-        <w:lastRenderedPageBreak/>
         <w:t>Returns:</w:t>
       </w:r>
     </w:p>
@@ -2362,6 +2458,7 @@
       <w:bookmarkStart w:id="17" w:name="_790r7nf3a8fg" w:colFirst="0" w:colLast="0"/>
       <w:bookmarkEnd w:id="17"/>
       <w:r>
+        <w:lastRenderedPageBreak/>
         <w:t>/location/cities</w:t>
       </w:r>
     </w:p>
@@ -2489,7 +2586,6 @@
       <w:bookmarkStart w:id="18" w:name="_nr8eccwatx0r" w:colFirst="0" w:colLast="0"/>
       <w:bookmarkEnd w:id="18"/>
       <w:r>
-        <w:lastRenderedPageBreak/>
         <w:t>/diet/presets</w:t>
       </w:r>
     </w:p>
@@ -3112,11 +3208,126 @@
       </w:rPr>
     </w:lvl>
   </w:abstractNum>
+  <w:abstractNum w:abstractNumId="2" w15:restartNumberingAfterBreak="0">
+    <w:nsid w:val="25975BE0"/>
+    <w:multiLevelType w:val="hybridMultilevel"/>
+    <w:tmpl w:val="22B8792C"/>
+    <w:lvl w:ilvl="0" w:tplc="5FF23AFC">
+      <w:numFmt w:val="bullet"/>
+      <w:lvlText w:val="-"/>
+      <w:lvlJc w:val="left"/>
+      <w:pPr>
+        <w:ind w:left="720" w:hanging="360"/>
+      </w:pPr>
+      <w:rPr>
+        <w:rFonts w:ascii="Arial" w:eastAsia="Arial" w:hAnsi="Arial" w:cs="Arial" w:hint="default"/>
+      </w:rPr>
+    </w:lvl>
+    <w:lvl w:ilvl="1" w:tplc="0C000003" w:tentative="1">
+      <w:start w:val="1"/>
+      <w:numFmt w:val="bullet"/>
+      <w:lvlText w:val="o"/>
+      <w:lvlJc w:val="left"/>
+      <w:pPr>
+        <w:ind w:left="1440" w:hanging="360"/>
+      </w:pPr>
+      <w:rPr>
+        <w:rFonts w:ascii="Courier New" w:hAnsi="Courier New" w:cs="Courier New" w:hint="default"/>
+      </w:rPr>
+    </w:lvl>
+    <w:lvl w:ilvl="2" w:tplc="0C000005" w:tentative="1">
+      <w:start w:val="1"/>
+      <w:numFmt w:val="bullet"/>
+      <w:lvlText w:val=""/>
+      <w:lvlJc w:val="left"/>
+      <w:pPr>
+        <w:ind w:left="2160" w:hanging="360"/>
+      </w:pPr>
+      <w:rPr>
+        <w:rFonts w:ascii="Wingdings" w:hAnsi="Wingdings" w:hint="default"/>
+      </w:rPr>
+    </w:lvl>
+    <w:lvl w:ilvl="3" w:tplc="0C000001" w:tentative="1">
+      <w:start w:val="1"/>
+      <w:numFmt w:val="bullet"/>
+      <w:lvlText w:val=""/>
+      <w:lvlJc w:val="left"/>
+      <w:pPr>
+        <w:ind w:left="2880" w:hanging="360"/>
+      </w:pPr>
+      <w:rPr>
+        <w:rFonts w:ascii="Symbol" w:hAnsi="Symbol" w:hint="default"/>
+      </w:rPr>
+    </w:lvl>
+    <w:lvl w:ilvl="4" w:tplc="0C000003" w:tentative="1">
+      <w:start w:val="1"/>
+      <w:numFmt w:val="bullet"/>
+      <w:lvlText w:val="o"/>
+      <w:lvlJc w:val="left"/>
+      <w:pPr>
+        <w:ind w:left="3600" w:hanging="360"/>
+      </w:pPr>
+      <w:rPr>
+        <w:rFonts w:ascii="Courier New" w:hAnsi="Courier New" w:cs="Courier New" w:hint="default"/>
+      </w:rPr>
+    </w:lvl>
+    <w:lvl w:ilvl="5" w:tplc="0C000005" w:tentative="1">
+      <w:start w:val="1"/>
+      <w:numFmt w:val="bullet"/>
+      <w:lvlText w:val=""/>
+      <w:lvlJc w:val="left"/>
+      <w:pPr>
+        <w:ind w:left="4320" w:hanging="360"/>
+      </w:pPr>
+      <w:rPr>
+        <w:rFonts w:ascii="Wingdings" w:hAnsi="Wingdings" w:hint="default"/>
+      </w:rPr>
+    </w:lvl>
+    <w:lvl w:ilvl="6" w:tplc="0C000001" w:tentative="1">
+      <w:start w:val="1"/>
+      <w:numFmt w:val="bullet"/>
+      <w:lvlText w:val=""/>
+      <w:lvlJc w:val="left"/>
+      <w:pPr>
+        <w:ind w:left="5040" w:hanging="360"/>
+      </w:pPr>
+      <w:rPr>
+        <w:rFonts w:ascii="Symbol" w:hAnsi="Symbol" w:hint="default"/>
+      </w:rPr>
+    </w:lvl>
+    <w:lvl w:ilvl="7" w:tplc="0C000003" w:tentative="1">
+      <w:start w:val="1"/>
+      <w:numFmt w:val="bullet"/>
+      <w:lvlText w:val="o"/>
+      <w:lvlJc w:val="left"/>
+      <w:pPr>
+        <w:ind w:left="5760" w:hanging="360"/>
+      </w:pPr>
+      <w:rPr>
+        <w:rFonts w:ascii="Courier New" w:hAnsi="Courier New" w:cs="Courier New" w:hint="default"/>
+      </w:rPr>
+    </w:lvl>
+    <w:lvl w:ilvl="8" w:tplc="0C000005" w:tentative="1">
+      <w:start w:val="1"/>
+      <w:numFmt w:val="bullet"/>
+      <w:lvlText w:val=""/>
+      <w:lvlJc w:val="left"/>
+      <w:pPr>
+        <w:ind w:left="6480" w:hanging="360"/>
+      </w:pPr>
+      <w:rPr>
+        <w:rFonts w:ascii="Wingdings" w:hAnsi="Wingdings" w:hint="default"/>
+      </w:rPr>
+    </w:lvl>
+  </w:abstractNum>
   <w:num w:numId="1">
     <w:abstractNumId w:val="0"/>
   </w:num>
   <w:num w:numId="2">
     <w:abstractNumId w:val="1"/>
+  </w:num>
+  <w:num w:numId="3">
+    <w:abstractNumId w:val="2"/>
   </w:num>
 </w:numbering>
 </file>
@@ -3692,6 +3903,16 @@
       <w:szCs w:val="30"/>
     </w:rPr>
   </w:style>
+  <w:style w:type="paragraph" w:styleId="ListParagraph">
+    <w:name w:val="List Paragraph"/>
+    <w:basedOn w:val="Normal"/>
+    <w:uiPriority w:val="34"/>
+    <w:qFormat/>
+    <w:rsid w:val="00D026F6"/>
+    <w:pPr>
+      <w:ind w:left="720"/>
+    </w:pPr>
+  </w:style>
 </w:styles>
 </file>
 

</xml_diff>